<commit_message>
Updated MCollar, added new data sheets
</commit_message>
<xml_diff>
--- a/PCBDesignLearningMaterial/BoardDesignTopics.docx
+++ b/PCBDesignLearningMaterial/BoardDesignTopics.docx
@@ -11,35 +11,19 @@
         </w:numPr>
       </w:pPr>
       <w:r>
-        <w:t xml:space="preserve">Using </w:t>
-      </w:r>
-      <w:proofErr w:type="spellStart"/>
-      <w:r>
-        <w:t>DxDesigner</w:t>
-      </w:r>
-      <w:proofErr w:type="spellEnd"/>
-      <w:r>
-        <w:t xml:space="preserve"> with PADS</w:t>
-      </w:r>
-    </w:p>
-    <w:p>
-      <w:pPr>
-        <w:pStyle w:val="ListParagraph"/>
-        <w:numPr>
-          <w:ilvl w:val="1"/>
-          <w:numId w:val="1"/>
-        </w:numPr>
-      </w:pPr>
-      <w:r>
-        <w:t xml:space="preserve">Creating </w:t>
-      </w:r>
-      <w:proofErr w:type="spellStart"/>
-      <w:r>
-        <w:t>DxDesigner</w:t>
-      </w:r>
-      <w:proofErr w:type="spellEnd"/>
-      <w:r>
-        <w:t xml:space="preserve"> parts</w:t>
+        <w:t>Using DxDesigner with PADS</w:t>
+      </w:r>
+    </w:p>
+    <w:p>
+      <w:pPr>
+        <w:pStyle w:val="ListParagraph"/>
+        <w:numPr>
+          <w:ilvl w:val="1"/>
+          <w:numId w:val="1"/>
+        </w:numPr>
+      </w:pPr>
+      <w:r>
+        <w:t>Creating DxDesigner parts</w:t>
       </w:r>
     </w:p>
     <w:p>
@@ -75,15 +59,7 @@
         </w:numPr>
       </w:pPr>
       <w:r>
-        <w:t xml:space="preserve">Editing </w:t>
-      </w:r>
-      <w:proofErr w:type="spellStart"/>
-      <w:r>
-        <w:t>DxDesigner</w:t>
-      </w:r>
-      <w:proofErr w:type="spellEnd"/>
-      <w:r>
-        <w:t xml:space="preserve"> parts</w:t>
+        <w:t>Editing DxDesigner parts</w:t>
       </w:r>
     </w:p>
     <w:p>
@@ -275,13 +251,8 @@
         </w:numPr>
       </w:pPr>
       <w:r>
-        <w:t xml:space="preserve">Blind and buried </w:t>
-      </w:r>
-      <w:proofErr w:type="spellStart"/>
-      <w:r>
-        <w:t>vias</w:t>
-      </w:r>
-      <w:proofErr w:type="spellEnd"/>
+        <w:t>Blind and buried vias</w:t>
+      </w:r>
     </w:p>
     <w:p>
       <w:pPr>
@@ -473,317 +444,317 @@
       </w:pPr>
       <w:r>
         <w:t>EMI considerations</w:t>
+      </w:r>
+    </w:p>
+    <w:p>
+      <w:pPr>
+        <w:pStyle w:val="ListParagraph"/>
+        <w:numPr>
+          <w:ilvl w:val="0"/>
+          <w:numId w:val="1"/>
+        </w:numPr>
+      </w:pPr>
+      <w:r>
+        <w:t>Working with PCB manufacturing houses</w:t>
+      </w:r>
+    </w:p>
+    <w:p>
+      <w:pPr>
+        <w:pStyle w:val="ListParagraph"/>
+        <w:numPr>
+          <w:ilvl w:val="1"/>
+          <w:numId w:val="1"/>
+        </w:numPr>
+      </w:pPr>
+      <w:r>
+        <w:t>Gerber files</w:t>
+      </w:r>
+    </w:p>
+    <w:p>
+      <w:pPr>
+        <w:pStyle w:val="ListParagraph"/>
+        <w:numPr>
+          <w:ilvl w:val="1"/>
+          <w:numId w:val="1"/>
+        </w:numPr>
+      </w:pPr>
+      <w:r>
+        <w:t>ReadMe</w:t>
+      </w:r>
+    </w:p>
+    <w:p/>
+    <w:p>
+      <w:pPr>
+        <w:pStyle w:val="ListParagraph"/>
+        <w:numPr>
+          <w:ilvl w:val="0"/>
+          <w:numId w:val="1"/>
+        </w:numPr>
+      </w:pPr>
+      <w:r>
+        <w:lastRenderedPageBreak/>
+        <w:t>Working with PCB assembly houses</w:t>
+      </w:r>
+    </w:p>
+    <w:p>
+      <w:pPr>
+        <w:pStyle w:val="ListParagraph"/>
+        <w:numPr>
+          <w:ilvl w:val="1"/>
+          <w:numId w:val="1"/>
+        </w:numPr>
+      </w:pPr>
+      <w:r>
+        <w:t>ASCII</w:t>
+      </w:r>
+      <w:r>
+        <w:t xml:space="preserve"> files</w:t>
+      </w:r>
+    </w:p>
+    <w:p>
+      <w:pPr>
+        <w:pStyle w:val="ListParagraph"/>
+        <w:numPr>
+          <w:ilvl w:val="1"/>
+          <w:numId w:val="1"/>
+        </w:numPr>
+      </w:pPr>
+      <w:r>
+        <w:t>BoM</w:t>
+      </w:r>
+      <w:r>
+        <w:t xml:space="preserve"> modifications</w:t>
+      </w:r>
+    </w:p>
+    <w:p>
+      <w:pPr>
+        <w:pStyle w:val="ListParagraph"/>
+        <w:numPr>
+          <w:ilvl w:val="1"/>
+          <w:numId w:val="1"/>
+        </w:numPr>
+      </w:pPr>
+      <w:r>
+        <w:t>Box Kit creation</w:t>
+      </w:r>
+    </w:p>
+    <w:p>
+      <w:pPr>
+        <w:pStyle w:val="ListParagraph"/>
+        <w:numPr>
+          <w:ilvl w:val="1"/>
+          <w:numId w:val="1"/>
+        </w:numPr>
+      </w:pPr>
+      <w:r>
+        <w:t>Checking parts</w:t>
+      </w:r>
+    </w:p>
+    <w:p>
+      <w:pPr>
+        <w:pStyle w:val="ListParagraph"/>
+        <w:numPr>
+          <w:ilvl w:val="0"/>
+          <w:numId w:val="1"/>
+        </w:numPr>
+      </w:pPr>
+      <w:r>
+        <w:t>Data Sheets</w:t>
+      </w:r>
+    </w:p>
+    <w:p>
+      <w:pPr>
+        <w:pStyle w:val="ListParagraph"/>
+        <w:numPr>
+          <w:ilvl w:val="1"/>
+          <w:numId w:val="1"/>
+        </w:numPr>
+      </w:pPr>
+      <w:r>
+        <w:t>Reading physical dimensions</w:t>
+      </w:r>
+    </w:p>
+    <w:p>
+      <w:pPr>
+        <w:pStyle w:val="ListParagraph"/>
+        <w:numPr>
+          <w:ilvl w:val="1"/>
+          <w:numId w:val="1"/>
+        </w:numPr>
+      </w:pPr>
+      <w:r>
+        <w:t>Finding data sheets</w:t>
+      </w:r>
+    </w:p>
+    <w:p>
+      <w:pPr>
+        <w:pStyle w:val="ListParagraph"/>
+        <w:numPr>
+          <w:ilvl w:val="0"/>
+          <w:numId w:val="1"/>
+        </w:numPr>
+      </w:pPr>
+      <w:r>
+        <w:t>Design flow</w:t>
+      </w:r>
+    </w:p>
+    <w:p>
+      <w:pPr>
+        <w:pStyle w:val="ListParagraph"/>
+        <w:numPr>
+          <w:ilvl w:val="1"/>
+          <w:numId w:val="1"/>
+        </w:numPr>
+      </w:pPr>
+      <w:r>
+        <w:t>Schematic</w:t>
+      </w:r>
+    </w:p>
+    <w:p>
+      <w:pPr>
+        <w:pStyle w:val="ListParagraph"/>
+        <w:numPr>
+          <w:ilvl w:val="1"/>
+          <w:numId w:val="1"/>
+        </w:numPr>
+      </w:pPr>
+      <w:r>
+        <w:t>Component placement</w:t>
+      </w:r>
+    </w:p>
+    <w:p>
+      <w:pPr>
+        <w:pStyle w:val="ListParagraph"/>
+        <w:numPr>
+          <w:ilvl w:val="1"/>
+          <w:numId w:val="1"/>
+        </w:numPr>
+      </w:pPr>
+      <w:r>
+        <w:t>Plane creation</w:t>
+      </w:r>
+    </w:p>
+    <w:p>
+      <w:pPr>
+        <w:pStyle w:val="ListParagraph"/>
+        <w:numPr>
+          <w:ilvl w:val="1"/>
+          <w:numId w:val="1"/>
+        </w:numPr>
+      </w:pPr>
+      <w:r>
+        <w:t>Routing</w:t>
+      </w:r>
+    </w:p>
+    <w:p>
+      <w:pPr>
+        <w:pStyle w:val="ListParagraph"/>
+        <w:numPr>
+          <w:ilvl w:val="1"/>
+          <w:numId w:val="1"/>
+        </w:numPr>
+      </w:pPr>
+      <w:r>
+        <w:t>Verification</w:t>
+      </w:r>
+    </w:p>
+    <w:p>
+      <w:pPr>
+        <w:pStyle w:val="ListParagraph"/>
+        <w:numPr>
+          <w:ilvl w:val="1"/>
+          <w:numId w:val="1"/>
+        </w:numPr>
+      </w:pPr>
+      <w:r>
+        <w:t>Gerber files</w:t>
+      </w:r>
+    </w:p>
+    <w:p>
+      <w:pPr>
+        <w:pStyle w:val="ListParagraph"/>
+        <w:numPr>
+          <w:ilvl w:val="1"/>
+          <w:numId w:val="1"/>
+        </w:numPr>
+      </w:pPr>
+      <w:r>
+        <w:t>Second Verification</w:t>
+      </w:r>
+    </w:p>
+    <w:p>
+      <w:pPr>
+        <w:pStyle w:val="ListParagraph"/>
+        <w:numPr>
+          <w:ilvl w:val="1"/>
+          <w:numId w:val="1"/>
+        </w:numPr>
+      </w:pPr>
+      <w:r>
+        <w:t>PCB manufacturing</w:t>
+      </w:r>
+    </w:p>
+    <w:p>
+      <w:pPr>
+        <w:pStyle w:val="ListParagraph"/>
+        <w:numPr>
+          <w:ilvl w:val="1"/>
+          <w:numId w:val="1"/>
+        </w:numPr>
+      </w:pPr>
+      <w:r>
+        <w:t>Ordering parts</w:t>
+      </w:r>
+    </w:p>
+    <w:p>
+      <w:pPr>
+        <w:pStyle w:val="ListParagraph"/>
+        <w:numPr>
+          <w:ilvl w:val="1"/>
+          <w:numId w:val="1"/>
+        </w:numPr>
+      </w:pPr>
+      <w:r>
+        <w:t>Kitting parts</w:t>
+      </w:r>
+    </w:p>
+    <w:p>
+      <w:pPr>
+        <w:pStyle w:val="ListParagraph"/>
+        <w:numPr>
+          <w:ilvl w:val="0"/>
+          <w:numId w:val="1"/>
+        </w:numPr>
+      </w:pPr>
+      <w:r>
+        <w:t>Project Specific things</w:t>
+      </w:r>
+    </w:p>
+    <w:p>
+      <w:pPr>
+        <w:pStyle w:val="ListParagraph"/>
+        <w:numPr>
+          <w:ilvl w:val="1"/>
+          <w:numId w:val="1"/>
+        </w:numPr>
+      </w:pPr>
+      <w:r>
+        <w:t>Board connectors</w:t>
+      </w:r>
+    </w:p>
+    <w:p>
+      <w:pPr>
+        <w:pStyle w:val="ListParagraph"/>
+        <w:numPr>
+          <w:ilvl w:val="1"/>
+          <w:numId w:val="1"/>
+        </w:numPr>
+      </w:pPr>
+      <w:r>
+        <w:t>Design choices</w:t>
       </w:r>
       <w:bookmarkStart w:id="0" w:name="_GoBack"/>
       <w:bookmarkEnd w:id="0"/>
-    </w:p>
-    <w:p>
-      <w:pPr>
-        <w:pStyle w:val="ListParagraph"/>
-        <w:numPr>
-          <w:ilvl w:val="0"/>
-          <w:numId w:val="1"/>
-        </w:numPr>
-      </w:pPr>
-      <w:r>
-        <w:t>Working with PCB manufacturing houses</w:t>
-      </w:r>
-    </w:p>
-    <w:p>
-      <w:pPr>
-        <w:pStyle w:val="ListParagraph"/>
-        <w:numPr>
-          <w:ilvl w:val="1"/>
-          <w:numId w:val="1"/>
-        </w:numPr>
-      </w:pPr>
-      <w:r>
-        <w:t>Gerber files</w:t>
-      </w:r>
-    </w:p>
-    <w:p>
-      <w:pPr>
-        <w:pStyle w:val="ListParagraph"/>
-        <w:numPr>
-          <w:ilvl w:val="1"/>
-          <w:numId w:val="1"/>
-        </w:numPr>
-      </w:pPr>
-      <w:r>
-        <w:t>ReadMe</w:t>
-      </w:r>
-    </w:p>
-    <w:p/>
-    <w:p>
-      <w:pPr>
-        <w:pStyle w:val="ListParagraph"/>
-        <w:numPr>
-          <w:ilvl w:val="0"/>
-          <w:numId w:val="1"/>
-        </w:numPr>
-      </w:pPr>
-      <w:r>
-        <w:lastRenderedPageBreak/>
-        <w:t>Working with PCB assembly houses</w:t>
-      </w:r>
-    </w:p>
-    <w:p>
-      <w:pPr>
-        <w:pStyle w:val="ListParagraph"/>
-        <w:numPr>
-          <w:ilvl w:val="1"/>
-          <w:numId w:val="1"/>
-        </w:numPr>
-      </w:pPr>
-      <w:r>
-        <w:t>ASCII</w:t>
-      </w:r>
-      <w:r>
-        <w:t xml:space="preserve"> files</w:t>
-      </w:r>
-    </w:p>
-    <w:p>
-      <w:pPr>
-        <w:pStyle w:val="ListParagraph"/>
-        <w:numPr>
-          <w:ilvl w:val="1"/>
-          <w:numId w:val="1"/>
-        </w:numPr>
-      </w:pPr>
-      <w:r>
-        <w:t>BoM</w:t>
-      </w:r>
-      <w:r>
-        <w:t xml:space="preserve"> modifications</w:t>
-      </w:r>
-    </w:p>
-    <w:p>
-      <w:pPr>
-        <w:pStyle w:val="ListParagraph"/>
-        <w:numPr>
-          <w:ilvl w:val="1"/>
-          <w:numId w:val="1"/>
-        </w:numPr>
-      </w:pPr>
-      <w:r>
-        <w:t>Box Kit creation</w:t>
-      </w:r>
-    </w:p>
-    <w:p>
-      <w:pPr>
-        <w:pStyle w:val="ListParagraph"/>
-        <w:numPr>
-          <w:ilvl w:val="1"/>
-          <w:numId w:val="1"/>
-        </w:numPr>
-      </w:pPr>
-      <w:r>
-        <w:t>Checking parts</w:t>
-      </w:r>
-    </w:p>
-    <w:p>
-      <w:pPr>
-        <w:pStyle w:val="ListParagraph"/>
-        <w:numPr>
-          <w:ilvl w:val="0"/>
-          <w:numId w:val="1"/>
-        </w:numPr>
-      </w:pPr>
-      <w:r>
-        <w:t>Data Sheets</w:t>
-      </w:r>
-    </w:p>
-    <w:p>
-      <w:pPr>
-        <w:pStyle w:val="ListParagraph"/>
-        <w:numPr>
-          <w:ilvl w:val="1"/>
-          <w:numId w:val="1"/>
-        </w:numPr>
-      </w:pPr>
-      <w:r>
-        <w:t>Reading physical dimensions</w:t>
-      </w:r>
-    </w:p>
-    <w:p>
-      <w:pPr>
-        <w:pStyle w:val="ListParagraph"/>
-        <w:numPr>
-          <w:ilvl w:val="1"/>
-          <w:numId w:val="1"/>
-        </w:numPr>
-      </w:pPr>
-      <w:r>
-        <w:t>Finding data sheets</w:t>
-      </w:r>
-    </w:p>
-    <w:p>
-      <w:pPr>
-        <w:pStyle w:val="ListParagraph"/>
-        <w:numPr>
-          <w:ilvl w:val="0"/>
-          <w:numId w:val="1"/>
-        </w:numPr>
-      </w:pPr>
-      <w:r>
-        <w:t>Design flow</w:t>
-      </w:r>
-    </w:p>
-    <w:p>
-      <w:pPr>
-        <w:pStyle w:val="ListParagraph"/>
-        <w:numPr>
-          <w:ilvl w:val="1"/>
-          <w:numId w:val="1"/>
-        </w:numPr>
-      </w:pPr>
-      <w:r>
-        <w:t>Schematic</w:t>
-      </w:r>
-    </w:p>
-    <w:p>
-      <w:pPr>
-        <w:pStyle w:val="ListParagraph"/>
-        <w:numPr>
-          <w:ilvl w:val="1"/>
-          <w:numId w:val="1"/>
-        </w:numPr>
-      </w:pPr>
-      <w:r>
-        <w:t>Component placement</w:t>
-      </w:r>
-    </w:p>
-    <w:p>
-      <w:pPr>
-        <w:pStyle w:val="ListParagraph"/>
-        <w:numPr>
-          <w:ilvl w:val="1"/>
-          <w:numId w:val="1"/>
-        </w:numPr>
-      </w:pPr>
-      <w:r>
-        <w:t>Plane creation</w:t>
-      </w:r>
-    </w:p>
-    <w:p>
-      <w:pPr>
-        <w:pStyle w:val="ListParagraph"/>
-        <w:numPr>
-          <w:ilvl w:val="1"/>
-          <w:numId w:val="1"/>
-        </w:numPr>
-      </w:pPr>
-      <w:r>
-        <w:t>Routing</w:t>
-      </w:r>
-    </w:p>
-    <w:p>
-      <w:pPr>
-        <w:pStyle w:val="ListParagraph"/>
-        <w:numPr>
-          <w:ilvl w:val="1"/>
-          <w:numId w:val="1"/>
-        </w:numPr>
-      </w:pPr>
-      <w:r>
-        <w:t>Verification</w:t>
-      </w:r>
-    </w:p>
-    <w:p>
-      <w:pPr>
-        <w:pStyle w:val="ListParagraph"/>
-        <w:numPr>
-          <w:ilvl w:val="1"/>
-          <w:numId w:val="1"/>
-        </w:numPr>
-      </w:pPr>
-      <w:r>
-        <w:t>Gerber files</w:t>
-      </w:r>
-    </w:p>
-    <w:p>
-      <w:pPr>
-        <w:pStyle w:val="ListParagraph"/>
-        <w:numPr>
-          <w:ilvl w:val="1"/>
-          <w:numId w:val="1"/>
-        </w:numPr>
-      </w:pPr>
-      <w:r>
-        <w:t>Second Verification</w:t>
-      </w:r>
-    </w:p>
-    <w:p>
-      <w:pPr>
-        <w:pStyle w:val="ListParagraph"/>
-        <w:numPr>
-          <w:ilvl w:val="1"/>
-          <w:numId w:val="1"/>
-        </w:numPr>
-      </w:pPr>
-      <w:r>
-        <w:t>PCB manufacturing</w:t>
-      </w:r>
-    </w:p>
-    <w:p>
-      <w:pPr>
-        <w:pStyle w:val="ListParagraph"/>
-        <w:numPr>
-          <w:ilvl w:val="1"/>
-          <w:numId w:val="1"/>
-        </w:numPr>
-      </w:pPr>
-      <w:r>
-        <w:t>Ordering parts</w:t>
-      </w:r>
-    </w:p>
-    <w:p>
-      <w:pPr>
-        <w:pStyle w:val="ListParagraph"/>
-        <w:numPr>
-          <w:ilvl w:val="1"/>
-          <w:numId w:val="1"/>
-        </w:numPr>
-      </w:pPr>
-      <w:r>
-        <w:t>Kitting parts</w:t>
-      </w:r>
-    </w:p>
-    <w:p>
-      <w:pPr>
-        <w:pStyle w:val="ListParagraph"/>
-        <w:numPr>
-          <w:ilvl w:val="0"/>
-          <w:numId w:val="1"/>
-        </w:numPr>
-      </w:pPr>
-      <w:r>
-        <w:t>Project Specific things</w:t>
-      </w:r>
-    </w:p>
-    <w:p>
-      <w:pPr>
-        <w:pStyle w:val="ListParagraph"/>
-        <w:numPr>
-          <w:ilvl w:val="1"/>
-          <w:numId w:val="1"/>
-        </w:numPr>
-      </w:pPr>
-      <w:r>
-        <w:t>Board connectors</w:t>
-      </w:r>
-    </w:p>
-    <w:p>
-      <w:pPr>
-        <w:pStyle w:val="ListParagraph"/>
-        <w:numPr>
-          <w:ilvl w:val="1"/>
-          <w:numId w:val="1"/>
-        </w:numPr>
-      </w:pPr>
-      <w:r>
-        <w:t>Design choices?</w:t>
-      </w:r>
     </w:p>
     <w:p>
       <w:pPr>

</xml_diff>